<commit_message>
Modify: DV_面試考題.docx 1. add diff. block/non-block statement
</commit_message>
<xml_diff>
--- a/DV_面試考題.docx
+++ b/DV_面試考題.docx
@@ -9,9 +9,6 @@
           <w:ilvl w:val="0"/>
           <w:numId w:val="1"/>
         </w:numPr>
-        <w:rPr>
-          <w:rFonts w:hint="eastAsia"/>
-        </w:rPr>
       </w:pPr>
       <w:r>
         <w:rPr>
@@ -39,11 +36,6 @@
       </w:r>
     </w:p>
     <w:p>
-      <w:pPr>
-        <w:rPr>
-          <w:rFonts w:hint="eastAsia"/>
-        </w:rPr>
-      </w:pPr>
       <w:r>
         <w:rPr>
           <w:rFonts w:hint="eastAsia"/>
@@ -58,22 +50,11 @@
       </w:r>
     </w:p>
     <w:p>
-      <w:pPr>
-        <w:rPr>
-          <w:rFonts w:hint="eastAsia"/>
-        </w:rPr>
-      </w:pPr>
-      <w:r>
-        <w:rPr>
-          <w:rFonts w:hint="eastAsia"/>
-        </w:rPr>
-        <w:t xml:space="preserve">     Unpacked </w:t>
-      </w:r>
-      <w:r>
-        <w:rPr>
-          <w:rFonts w:hint="eastAsia"/>
-        </w:rPr>
-        <w:t xml:space="preserve">  </w:t>
+      <w:r>
+        <w:rPr>
+          <w:rFonts w:hint="eastAsia"/>
+        </w:rPr>
+        <w:t xml:space="preserve">     Unpacked   </w:t>
       </w:r>
       <w:r>
         <w:rPr>
@@ -89,9 +70,6 @@
           <w:ilvl w:val="0"/>
           <w:numId w:val="1"/>
         </w:numPr>
-        <w:rPr>
-          <w:rFonts w:hint="eastAsia"/>
-        </w:rPr>
       </w:pPr>
       <w:r>
         <w:rPr>
@@ -119,11 +97,6 @@
       </w:r>
     </w:p>
     <w:p>
-      <w:pPr>
-        <w:rPr>
-          <w:rFonts w:hint="eastAsia"/>
-        </w:rPr>
-      </w:pPr>
       <w:r>
         <w:rPr>
           <w:rFonts w:hint="eastAsia"/>
@@ -150,28 +123,11 @@
       </w:r>
     </w:p>
     <w:p>
-      <w:pPr>
-        <w:rPr>
-          <w:rFonts w:hint="eastAsia"/>
-        </w:rPr>
-      </w:pPr>
-      <w:r>
-        <w:rPr>
-          <w:rFonts w:hint="eastAsia"/>
-        </w:rPr>
-        <w:t xml:space="preserve">      dynamic  </w:t>
-      </w:r>
-      <w:r>
-        <w:rPr>
-          <w:rFonts w:hint="eastAsia"/>
-        </w:rPr>
-        <w:t xml:space="preserve">  </w:t>
-      </w:r>
-      <w:r>
-        <w:rPr>
-          <w:rFonts w:hint="eastAsia"/>
-        </w:rPr>
-        <w:t xml:space="preserve"> </w:t>
+      <w:r>
+        <w:rPr>
+          <w:rFonts w:hint="eastAsia"/>
+        </w:rPr>
+        <w:t xml:space="preserve">      dynamic     </w:t>
       </w:r>
       <w:r>
         <w:rPr>
@@ -181,22 +137,11 @@
       </w:r>
     </w:p>
     <w:p>
-      <w:pPr>
-        <w:rPr>
-          <w:rFonts w:hint="eastAsia"/>
-        </w:rPr>
-      </w:pPr>
-      <w:r>
-        <w:rPr>
-          <w:rFonts w:hint="eastAsia"/>
-        </w:rPr>
-        <w:t xml:space="preserve">      queue      </w:t>
-      </w:r>
-      <w:r>
-        <w:rPr>
-          <w:rFonts w:hint="eastAsia"/>
-        </w:rPr>
-        <w:t xml:space="preserve"> </w:t>
+      <w:r>
+        <w:rPr>
+          <w:rFonts w:hint="eastAsia"/>
+        </w:rPr>
+        <w:t xml:space="preserve">      queue       </w:t>
       </w:r>
       <w:r>
         <w:rPr>
@@ -212,9 +157,6 @@
           <w:ilvl w:val="0"/>
           <w:numId w:val="1"/>
         </w:numPr>
-        <w:rPr>
-          <w:rFonts w:hint="eastAsia"/>
-        </w:rPr>
       </w:pPr>
       <w:r>
         <w:rPr>
@@ -242,22 +184,11 @@
       </w:r>
     </w:p>
     <w:p>
-      <w:pPr>
-        <w:rPr>
-          <w:rFonts w:hint="eastAsia"/>
-        </w:rPr>
-      </w:pPr>
-      <w:r>
-        <w:rPr>
-          <w:rFonts w:hint="eastAsia"/>
-        </w:rPr>
-        <w:t xml:space="preserve">      mailbox   </w:t>
-      </w:r>
-      <w:r>
-        <w:rPr>
-          <w:rFonts w:hint="eastAsia"/>
-        </w:rPr>
-        <w:t xml:space="preserve">  </w:t>
+      <w:r>
+        <w:rPr>
+          <w:rFonts w:hint="eastAsia"/>
+        </w:rPr>
+        <w:t xml:space="preserve">      mailbox     </w:t>
       </w:r>
       <w:r>
         <w:rPr>
@@ -288,6 +219,263 @@
           <w:rFonts w:hint="eastAsia"/>
         </w:rPr>
         <w:t>之間傳遞資料，支援同步</w:t>
+      </w:r>
+    </w:p>
+    <w:p>
+      <w:pPr>
+        <w:pStyle w:val="a9"/>
+        <w:numPr>
+          <w:ilvl w:val="0"/>
+          <w:numId w:val="1"/>
+        </w:numPr>
+      </w:pPr>
+      <w:r>
+        <w:rPr>
+          <w:rFonts w:hint="eastAsia"/>
+        </w:rPr>
+        <w:t>請解釋</w:t>
+      </w:r>
+      <w:r>
+        <w:rPr>
+          <w:rFonts w:hint="eastAsia"/>
+        </w:rPr>
+        <w:t xml:space="preserve"> Blocking/Non-Blocking assignment </w:t>
+      </w:r>
+      <w:r>
+        <w:rPr>
+          <w:rFonts w:hint="eastAsia"/>
+        </w:rPr>
+        <w:t>的差異是</w:t>
+      </w:r>
+      <w:proofErr w:type="gramStart"/>
+      <w:r>
+        <w:rPr>
+          <w:rFonts w:hint="eastAsia"/>
+        </w:rPr>
+        <w:t>甚麼</w:t>
+      </w:r>
+      <w:r>
+        <w:rPr>
+          <w:rFonts w:hint="eastAsia"/>
+        </w:rPr>
+        <w:t>,</w:t>
+      </w:r>
+      <w:proofErr w:type="gramEnd"/>
+      <w:r>
+        <w:rPr>
+          <w:rFonts w:hint="eastAsia"/>
+        </w:rPr>
+        <w:t xml:space="preserve"> </w:t>
+      </w:r>
+      <w:r>
+        <w:rPr>
+          <w:rFonts w:hint="eastAsia"/>
+        </w:rPr>
+        <w:t>各別的使用場景又為何</w:t>
+      </w:r>
+      <w:r>
+        <w:rPr>
+          <w:rFonts w:hint="eastAsia"/>
+        </w:rPr>
+        <w:t>?</w:t>
+      </w:r>
+    </w:p>
+    <w:p>
+      <w:pPr>
+        <w:pStyle w:val="a9"/>
+        <w:numPr>
+          <w:ilvl w:val="0"/>
+          <w:numId w:val="2"/>
+        </w:numPr>
+      </w:pPr>
+      <w:r>
+        <w:t>Blocking assignment</w:t>
+      </w:r>
+    </w:p>
+    <w:p>
+      <w:pPr>
+        <w:spacing w:line="240" w:lineRule="auto"/>
+        <w:ind w:leftChars="500" w:left="1200"/>
+        <w:rPr>
+          <w:rFonts w:hint="eastAsia"/>
+        </w:rPr>
+      </w:pPr>
+      <w:r>
+        <w:rPr>
+          <w:rFonts w:hint="eastAsia"/>
+        </w:rPr>
+        <w:t>使用符號</w:t>
+      </w:r>
+      <w:r>
+        <w:rPr>
+          <w:rFonts w:hint="eastAsia"/>
+        </w:rPr>
+        <w:t xml:space="preserve"> =</w:t>
+      </w:r>
+    </w:p>
+    <w:p>
+      <w:pPr>
+        <w:spacing w:line="240" w:lineRule="auto"/>
+        <w:ind w:leftChars="500" w:left="1200"/>
+        <w:rPr>
+          <w:rFonts w:hint="eastAsia"/>
+        </w:rPr>
+      </w:pPr>
+      <w:r>
+        <w:rPr>
+          <w:rFonts w:hint="eastAsia"/>
+        </w:rPr>
+        <w:t>馬上賦值</w:t>
+      </w:r>
+    </w:p>
+    <w:p>
+      <w:pPr>
+        <w:spacing w:line="240" w:lineRule="auto"/>
+        <w:ind w:leftChars="500" w:left="1200"/>
+        <w:rPr>
+          <w:rFonts w:hint="eastAsia"/>
+        </w:rPr>
+      </w:pPr>
+      <w:r>
+        <w:rPr>
+          <w:rFonts w:hint="eastAsia"/>
+        </w:rPr>
+        <w:t>使用情境：常用在組合邏輯</w:t>
+      </w:r>
+    </w:p>
+    <w:p>
+      <w:pPr>
+        <w:pStyle w:val="a9"/>
+        <w:numPr>
+          <w:ilvl w:val="0"/>
+          <w:numId w:val="2"/>
+        </w:numPr>
+      </w:pPr>
+      <w:r>
+        <w:t>Non-Blocking assignment</w:t>
+      </w:r>
+    </w:p>
+    <w:p>
+      <w:pPr>
+        <w:spacing w:line="240" w:lineRule="auto"/>
+        <w:ind w:leftChars="500" w:left="1200"/>
+        <w:rPr>
+          <w:rFonts w:hint="eastAsia"/>
+        </w:rPr>
+      </w:pPr>
+      <w:r>
+        <w:rPr>
+          <w:rFonts w:hint="eastAsia"/>
+        </w:rPr>
+        <w:t>使用符號</w:t>
+      </w:r>
+      <w:r>
+        <w:rPr>
+          <w:rFonts w:hint="eastAsia"/>
+        </w:rPr>
+        <w:t xml:space="preserve"> &lt;=</w:t>
+      </w:r>
+    </w:p>
+    <w:p>
+      <w:pPr>
+        <w:spacing w:line="240" w:lineRule="auto"/>
+        <w:ind w:leftChars="500" w:left="1200"/>
+        <w:rPr>
+          <w:rFonts w:hint="eastAsia"/>
+        </w:rPr>
+      </w:pPr>
+      <w:proofErr w:type="gramStart"/>
+      <w:r>
+        <w:rPr>
+          <w:rFonts w:hint="eastAsia"/>
+        </w:rPr>
+        <w:t>延遲賦值</w:t>
+      </w:r>
+      <w:proofErr w:type="gramEnd"/>
+      <w:r>
+        <w:rPr>
+          <w:rFonts w:hint="eastAsia"/>
+        </w:rPr>
+        <w:t>，需要等到下一個</w:t>
+      </w:r>
+      <w:r>
+        <w:rPr>
+          <w:rFonts w:hint="eastAsia"/>
+        </w:rPr>
+        <w:t>time-step</w:t>
+      </w:r>
+      <w:r>
+        <w:rPr>
+          <w:rFonts w:hint="eastAsia"/>
+        </w:rPr>
+        <w:t>才會看到新的賦值</w:t>
+      </w:r>
+    </w:p>
+    <w:p>
+      <w:pPr>
+        <w:spacing w:line="240" w:lineRule="auto"/>
+        <w:ind w:leftChars="500" w:left="1200"/>
+      </w:pPr>
+      <w:r>
+        <w:rPr>
+          <w:rFonts w:hint="eastAsia"/>
+        </w:rPr>
+        <w:t>使用情境：適用於循序邏輯</w:t>
+      </w:r>
+    </w:p>
+    <w:p>
+      <w:pPr>
+        <w:ind w:left="960"/>
+        <w:rPr>
+          <w:rFonts w:hint="eastAsia"/>
+        </w:rPr>
+      </w:pPr>
+      <w:r>
+        <w:rPr>
+          <w:rFonts w:hint="eastAsia"/>
+          <w:noProof/>
+        </w:rPr>
+        <w:drawing>
+          <wp:inline distT="0" distB="0" distL="0" distR="0" wp14:anchorId="25C09BC1" wp14:editId="50531097">
+            <wp:extent cx="4086225" cy="2205951"/>
+            <wp:effectExtent l="0" t="0" r="0" b="4445"/>
+            <wp:docPr id="775153311" name="圖片 1" descr="一張含有 文字, 螢幕擷取畫面, 字型 的圖片&#10;&#10;AI 產生的內容可能不正確。"/>
+            <wp:cNvGraphicFramePr>
+              <a:graphicFrameLocks xmlns:a="http://schemas.openxmlformats.org/drawingml/2006/main" noChangeAspect="1"/>
+            </wp:cNvGraphicFramePr>
+            <a:graphic xmlns:a="http://schemas.openxmlformats.org/drawingml/2006/main">
+              <a:graphicData uri="http://schemas.openxmlformats.org/drawingml/2006/picture">
+                <pic:pic xmlns:pic="http://schemas.openxmlformats.org/drawingml/2006/picture">
+                  <pic:nvPicPr>
+                    <pic:cNvPr id="775153311" name="圖片 1" descr="一張含有 文字, 螢幕擷取畫面, 字型 的圖片&#10;&#10;AI 產生的內容可能不正確。"/>
+                    <pic:cNvPicPr/>
+                  </pic:nvPicPr>
+                  <pic:blipFill>
+                    <a:blip r:embed="rId5" cstate="print">
+                      <a:extLst>
+                        <a:ext uri="{28A0092B-C50C-407E-A947-70E740481C1C}">
+                          <a14:useLocalDpi xmlns:a14="http://schemas.microsoft.com/office/drawing/2010/main" val="0"/>
+                        </a:ext>
+                      </a:extLst>
+                    </a:blip>
+                    <a:stretch>
+                      <a:fillRect/>
+                    </a:stretch>
+                  </pic:blipFill>
+                  <pic:spPr>
+                    <a:xfrm>
+                      <a:off x="0" y="0"/>
+                      <a:ext cx="4104366" cy="2215745"/>
+                    </a:xfrm>
+                    <a:prstGeom prst="rect">
+                      <a:avLst/>
+                    </a:prstGeom>
+                  </pic:spPr>
+                </pic:pic>
+              </a:graphicData>
+            </a:graphic>
+          </wp:inline>
+        </w:drawing>
       </w:r>
     </w:p>
     <w:sectPr>
@@ -305,7 +493,7 @@
   <w:abstractNum w:abstractNumId="0" w15:restartNumberingAfterBreak="0">
     <w:nsid w:val="6CA848C5"/>
     <w:multiLevelType w:val="hybridMultilevel"/>
-    <w:tmpl w:val="C79A04AE"/>
+    <w:tmpl w:val="950EE39C"/>
     <w:lvl w:ilvl="0" w:tplc="0409000F">
       <w:start w:val="1"/>
       <w:numFmt w:val="decimal"/>
@@ -315,7 +503,7 @@
         <w:ind w:left="480" w:hanging="480"/>
       </w:pPr>
     </w:lvl>
-    <w:lvl w:ilvl="1" w:tplc="04090019" w:tentative="1">
+    <w:lvl w:ilvl="1" w:tplc="04090019">
       <w:start w:val="1"/>
       <w:numFmt w:val="ideographTraditional"/>
       <w:lvlText w:val="%2、"/>
@@ -324,7 +512,7 @@
         <w:ind w:left="960" w:hanging="480"/>
       </w:pPr>
     </w:lvl>
-    <w:lvl w:ilvl="2" w:tplc="0409001B" w:tentative="1">
+    <w:lvl w:ilvl="2" w:tplc="0409001B">
       <w:start w:val="1"/>
       <w:numFmt w:val="lowerRoman"/>
       <w:lvlText w:val="%3."/>
@@ -388,8 +576,124 @@
       </w:pPr>
     </w:lvl>
   </w:abstractNum>
+  <w:abstractNum w:abstractNumId="1" w15:restartNumberingAfterBreak="0">
+    <w:nsid w:val="7AAA1D8E"/>
+    <w:multiLevelType w:val="hybridMultilevel"/>
+    <w:tmpl w:val="C08402AC"/>
+    <w:lvl w:ilvl="0" w:tplc="04090001">
+      <w:start w:val="1"/>
+      <w:numFmt w:val="bullet"/>
+      <w:lvlText w:val=""/>
+      <w:lvlJc w:val="left"/>
+      <w:pPr>
+        <w:ind w:left="1440" w:hanging="480"/>
+      </w:pPr>
+      <w:rPr>
+        <w:rFonts w:ascii="Wingdings" w:hAnsi="Wingdings" w:hint="default"/>
+      </w:rPr>
+    </w:lvl>
+    <w:lvl w:ilvl="1" w:tplc="04090003" w:tentative="1">
+      <w:start w:val="1"/>
+      <w:numFmt w:val="bullet"/>
+      <w:lvlText w:val=""/>
+      <w:lvlJc w:val="left"/>
+      <w:pPr>
+        <w:ind w:left="1920" w:hanging="480"/>
+      </w:pPr>
+      <w:rPr>
+        <w:rFonts w:ascii="Wingdings" w:hAnsi="Wingdings" w:hint="default"/>
+      </w:rPr>
+    </w:lvl>
+    <w:lvl w:ilvl="2" w:tplc="04090005" w:tentative="1">
+      <w:start w:val="1"/>
+      <w:numFmt w:val="bullet"/>
+      <w:lvlText w:val=""/>
+      <w:lvlJc w:val="left"/>
+      <w:pPr>
+        <w:ind w:left="2400" w:hanging="480"/>
+      </w:pPr>
+      <w:rPr>
+        <w:rFonts w:ascii="Wingdings" w:hAnsi="Wingdings" w:hint="default"/>
+      </w:rPr>
+    </w:lvl>
+    <w:lvl w:ilvl="3" w:tplc="04090001" w:tentative="1">
+      <w:start w:val="1"/>
+      <w:numFmt w:val="bullet"/>
+      <w:lvlText w:val=""/>
+      <w:lvlJc w:val="left"/>
+      <w:pPr>
+        <w:ind w:left="2880" w:hanging="480"/>
+      </w:pPr>
+      <w:rPr>
+        <w:rFonts w:ascii="Wingdings" w:hAnsi="Wingdings" w:hint="default"/>
+      </w:rPr>
+    </w:lvl>
+    <w:lvl w:ilvl="4" w:tplc="04090003" w:tentative="1">
+      <w:start w:val="1"/>
+      <w:numFmt w:val="bullet"/>
+      <w:lvlText w:val=""/>
+      <w:lvlJc w:val="left"/>
+      <w:pPr>
+        <w:ind w:left="3360" w:hanging="480"/>
+      </w:pPr>
+      <w:rPr>
+        <w:rFonts w:ascii="Wingdings" w:hAnsi="Wingdings" w:hint="default"/>
+      </w:rPr>
+    </w:lvl>
+    <w:lvl w:ilvl="5" w:tplc="04090005" w:tentative="1">
+      <w:start w:val="1"/>
+      <w:numFmt w:val="bullet"/>
+      <w:lvlText w:val=""/>
+      <w:lvlJc w:val="left"/>
+      <w:pPr>
+        <w:ind w:left="3840" w:hanging="480"/>
+      </w:pPr>
+      <w:rPr>
+        <w:rFonts w:ascii="Wingdings" w:hAnsi="Wingdings" w:hint="default"/>
+      </w:rPr>
+    </w:lvl>
+    <w:lvl w:ilvl="6" w:tplc="04090001" w:tentative="1">
+      <w:start w:val="1"/>
+      <w:numFmt w:val="bullet"/>
+      <w:lvlText w:val=""/>
+      <w:lvlJc w:val="left"/>
+      <w:pPr>
+        <w:ind w:left="4320" w:hanging="480"/>
+      </w:pPr>
+      <w:rPr>
+        <w:rFonts w:ascii="Wingdings" w:hAnsi="Wingdings" w:hint="default"/>
+      </w:rPr>
+    </w:lvl>
+    <w:lvl w:ilvl="7" w:tplc="04090003" w:tentative="1">
+      <w:start w:val="1"/>
+      <w:numFmt w:val="bullet"/>
+      <w:lvlText w:val=""/>
+      <w:lvlJc w:val="left"/>
+      <w:pPr>
+        <w:ind w:left="4800" w:hanging="480"/>
+      </w:pPr>
+      <w:rPr>
+        <w:rFonts w:ascii="Wingdings" w:hAnsi="Wingdings" w:hint="default"/>
+      </w:rPr>
+    </w:lvl>
+    <w:lvl w:ilvl="8" w:tplc="04090005" w:tentative="1">
+      <w:start w:val="1"/>
+      <w:numFmt w:val="bullet"/>
+      <w:lvlText w:val=""/>
+      <w:lvlJc w:val="left"/>
+      <w:pPr>
+        <w:ind w:left="5280" w:hanging="480"/>
+      </w:pPr>
+      <w:rPr>
+        <w:rFonts w:ascii="Wingdings" w:hAnsi="Wingdings" w:hint="default"/>
+      </w:rPr>
+    </w:lvl>
+  </w:abstractNum>
   <w:num w:numId="1" w16cid:durableId="263080647">
     <w:abstractNumId w:val="0"/>
+  </w:num>
+  <w:num w:numId="2" w16cid:durableId="795218757">
+    <w:abstractNumId w:val="1"/>
   </w:num>
 </w:numbering>
 </file>

</xml_diff>